<commit_message>
Added links to tab creation tutorials
</commit_message>
<xml_diff>
--- a/Documentation/Tutorials guide.docx
+++ b/Documentation/Tutorials guide.docx
@@ -62,6 +62,31 @@
       <w:r>
         <w:t>help build the in-app guides</w:t>
       </w:r>
+    </w:p>
+    <w:p>
+      <w:r>
+        <w:t>How to create a tab for the tutorials:</w:t>
+      </w:r>
+    </w:p>
+    <w:p>
+      <w:hyperlink r:id="rId6" w:history="1">
+        <w:r>
+          <w:rPr>
+            <w:rStyle w:val="Hyperlink"/>
+          </w:rPr>
+          <w:t>How To Create Tabs (w3schools.com)</w:t>
+        </w:r>
+      </w:hyperlink>
+    </w:p>
+    <w:p>
+      <w:hyperlink r:id="rId7" w:history="1">
+        <w:r>
+          <w:rPr>
+            <w:rStyle w:val="Hyperlink"/>
+          </w:rPr>
+          <w:t>React Tabs Examples | React School</w:t>
+        </w:r>
+      </w:hyperlink>
     </w:p>
     <w:sectPr>
       <w:pgSz w:w="12240" w:h="15840"/>

</xml_diff>

<commit_message>
Added links to react tutorials
</commit_message>
<xml_diff>
--- a/Documentation/Tutorials guide.docx
+++ b/Documentation/Tutorials guide.docx
@@ -1,16 +1,29 @@
 
 <file path=word/document.xml><?xml version="1.0" encoding="utf-8"?>
-<w:document xmlns:wpc="http://schemas.microsoft.com/office/word/2010/wordprocessingCanvas" xmlns:cx="http://schemas.microsoft.com/office/drawing/2014/chartex" xmlns:cx1="http://schemas.microsoft.com/office/drawing/2015/9/8/chartex" xmlns:cx2="http://schemas.microsoft.com/office/drawing/2015/10/21/chartex" xmlns:cx3="http://schemas.microsoft.com/office/drawing/2016/5/9/chartex" xmlns:cx4="http://schemas.microsoft.com/office/drawing/2016/5/10/chartex" xmlns:cx5="http://schemas.microsoft.com/office/drawing/2016/5/11/chartex" xmlns:cx6="http://schemas.microsoft.com/office/drawing/2016/5/12/chartex" xmlns:cx7="http://schemas.microsoft.com/office/drawing/2016/5/13/chartex" xmlns:cx8="http://schemas.microsoft.com/office/drawing/2016/5/14/chartex" xmlns:mc="http://schemas.openxmlformats.org/markup-compatibility/2006" xmlns:aink="http://schemas.microsoft.com/office/drawing/2016/ink" xmlns:am3d="http://schemas.microsoft.com/office/drawing/2017/model3d" xmlns:o="urn:schemas-microsoft-com:office:office" xmlns:oel="http://schemas.microsoft.com/office/2019/extlst" xmlns:r="http://schemas.openxmlformats.org/officeDocument/2006/relationships" xmlns:m="http://schemas.openxmlformats.org/officeDocument/2006/math" xmlns:v="urn:schemas-microsoft-com:vml" xmlns:wp14="http://schemas.microsoft.com/office/word/2010/wordprocessingDrawing" xmlns:wp="http://schemas.openxmlformats.org/drawingml/2006/wordprocessingDrawing" xmlns:w10="urn:schemas-microsoft-com:office:word" xmlns:w="http://schemas.openxmlformats.org/wordprocessingml/2006/main" xmlns:w14="http://schemas.microsoft.com/office/word/2010/wordml" xmlns:w15="http://schemas.microsoft.com/office/word/2012/wordml" xmlns:w16cex="http://schemas.microsoft.com/office/word/2018/wordml/cex" xmlns:w16cid="http://schemas.microsoft.com/office/word/2016/wordml/cid" xmlns:w16="http://schemas.microsoft.com/office/word/2018/wordml" xmlns:w16sdtdh="http://schemas.microsoft.com/office/word/2020/wordml/sdtdatahash" xmlns:w16se="http://schemas.microsoft.com/office/word/2015/wordml/symex" xmlns:wpg="http://schemas.microsoft.com/office/word/2010/wordprocessingGroup" xmlns:wpi="http://schemas.microsoft.com/office/word/2010/wordprocessingInk" xmlns:wne="http://schemas.microsoft.com/office/word/2006/wordml" xmlns:wps="http://schemas.microsoft.com/office/word/2010/wordprocessingShape" mc:Ignorable="w14 w15 w16se w16cid w16 w16cex w16sdtdh wp14">
+<w:document xmlns:wpc="http://schemas.microsoft.com/office/word/2010/wordprocessingCanvas" xmlns:cx="http://schemas.microsoft.com/office/drawing/2014/chartex" xmlns:cx1="http://schemas.microsoft.com/office/drawing/2015/9/8/chartex" xmlns:cx2="http://schemas.microsoft.com/office/drawing/2015/10/21/chartex" xmlns:cx3="http://schemas.microsoft.com/office/drawing/2016/5/9/chartex" xmlns:cx4="http://schemas.microsoft.com/office/drawing/2016/5/10/chartex" xmlns:cx5="http://schemas.microsoft.com/office/drawing/2016/5/11/chartex" xmlns:cx6="http://schemas.microsoft.com/office/drawing/2016/5/12/chartex" xmlns:cx7="http://schemas.microsoft.com/office/drawing/2016/5/13/chartex" xmlns:cx8="http://schemas.microsoft.com/office/drawing/2016/5/14/chartex" xmlns:mc="http://schemas.openxmlformats.org/markup-compatibility/2006" xmlns:aink="http://schemas.microsoft.com/office/drawing/2016/ink" xmlns:am3d="http://schemas.microsoft.com/office/drawing/2017/model3d" xmlns:o="urn:schemas-microsoft-com:office:office" xmlns:oel="http://schemas.microsoft.com/office/2019/extlst" xmlns:r="http://schemas.openxmlformats.org/officeDocument/2006/relationships" xmlns:m="http://schemas.openxmlformats.org/officeDocument/2006/math" xmlns:v="urn:schemas-microsoft-com:vml" xmlns:wp14="http://schemas.microsoft.com/office/word/2010/wordprocessingDrawing" xmlns:wp="http://schemas.openxmlformats.org/drawingml/2006/wordprocessingDrawing" xmlns:w10="urn:schemas-microsoft-com:office:word" xmlns:w="http://schemas.openxmlformats.org/wordprocessingml/2006/main" xmlns:w14="http://schemas.microsoft.com/office/word/2010/wordml" xmlns:w15="http://schemas.microsoft.com/office/word/2012/wordml" xmlns:w16cex="http://schemas.microsoft.com/office/word/2018/wordml/cex" xmlns:w16cid="http://schemas.microsoft.com/office/word/2016/wordml/cid" xmlns:w16="http://schemas.microsoft.com/office/word/2018/wordml" xmlns:w16du="http://schemas.microsoft.com/office/word/2023/wordml/word16du" xmlns:w16sdtdh="http://schemas.microsoft.com/office/word/2020/wordml/sdtdatahash" xmlns:w16se="http://schemas.microsoft.com/office/word/2015/wordml/symex" xmlns:wpg="http://schemas.microsoft.com/office/word/2010/wordprocessingGroup" xmlns:wpi="http://schemas.microsoft.com/office/word/2010/wordprocessingInk" xmlns:wne="http://schemas.microsoft.com/office/word/2006/wordml" xmlns:wps="http://schemas.microsoft.com/office/word/2010/wordprocessingShape" mc:Ignorable="w14 w15 w16se w16cid w16 w16cex w16sdtdh w16du wp14">
   <w:body>
     <w:p>
-      <w:hyperlink r:id="rId5" w:anchor=":~:text=How%20to%20Create%20An%20Amazing%20In-App%20Tutorial%201,Walkthrough%20...%205%205.%20Test%20Your%20Walkthrough%20" w:history="1">
-        <w:r>
-          <w:rPr>
-            <w:rStyle w:val="Hyperlink"/>
-          </w:rPr>
-          <w:t>The Ultimate Guide to Creating In-app Tutorials (storylane.io)</w:t>
-        </w:r>
-      </w:hyperlink>
+      <w:r>
+        <w:fldChar w:fldCharType="begin"/>
+      </w:r>
+      <w:r>
+        <w:instrText>HYPERLINK "https://www.storylane.io/blog/the-ultimate-guide-to-creating-in-app-tutorials" \l ":~:text=How%20to%20Create%20An%20Amazing%20In-App%20Tutorial%201,Walkthrough%20...%205%205.%20Test%20Your%20Walkthrough%20"</w:instrText>
+      </w:r>
+      <w:r>
+        <w:fldChar w:fldCharType="separate"/>
+      </w:r>
+      <w:r>
+        <w:rPr>
+          <w:rStyle w:val="Hyperlink"/>
+        </w:rPr>
+        <w:t>The Ultimate Guide to Creating In-app Tutorials (storylane.io)</w:t>
+      </w:r>
+      <w:r>
+        <w:rPr>
+          <w:rStyle w:val="Hyperlink"/>
+        </w:rPr>
+        <w:fldChar w:fldCharType="end"/>
+      </w:r>
     </w:p>
     <w:p>
       <w:pPr>
@@ -21,7 +34,15 @@
         </w:numPr>
       </w:pPr>
       <w:r>
-        <w:t xml:space="preserve">Have pop-ups within the app to explain key functions </w:t>
+        <w:t xml:space="preserve">Have pop-ups within the app to explain key </w:t>
+      </w:r>
+      <w:proofErr w:type="gramStart"/>
+      <w:r>
+        <w:t>functions</w:t>
+      </w:r>
+      <w:proofErr w:type="gramEnd"/>
+      <w:r>
+        <w:t xml:space="preserve"> </w:t>
       </w:r>
     </w:p>
     <w:p>
@@ -33,8 +54,13 @@
         </w:numPr>
       </w:pPr>
       <w:r>
-        <w:t>Include a tutorial tab so users can refer back to them</w:t>
-      </w:r>
+        <w:t xml:space="preserve">Include a tutorial tab so users can refer back to </w:t>
+      </w:r>
+      <w:proofErr w:type="gramStart"/>
+      <w:r>
+        <w:t>them</w:t>
+      </w:r>
+      <w:proofErr w:type="gramEnd"/>
     </w:p>
     <w:p>
       <w:pPr>
@@ -45,7 +71,15 @@
         </w:numPr>
       </w:pPr>
       <w:r>
-        <w:t xml:space="preserve">Build a timeline and storyboard to plan the order and appearance of each tutorial </w:t>
+        <w:t xml:space="preserve">Build a timeline and storyboard to plan the order and appearance of each </w:t>
+      </w:r>
+      <w:proofErr w:type="gramStart"/>
+      <w:r>
+        <w:t>tutorial</w:t>
+      </w:r>
+      <w:proofErr w:type="gramEnd"/>
+      <w:r>
+        <w:t xml:space="preserve"> </w:t>
       </w:r>
     </w:p>
     <w:p>
@@ -60,8 +94,13 @@
         <w:t xml:space="preserve">I plan to look into third-party tools to </w:t>
       </w:r>
       <w:r>
-        <w:t>help build the in-app guides</w:t>
-      </w:r>
+        <w:t xml:space="preserve">help build the in-app </w:t>
+      </w:r>
+      <w:proofErr w:type="gramStart"/>
+      <w:r>
+        <w:t>guides</w:t>
+      </w:r>
+      <w:proofErr w:type="gramEnd"/>
     </w:p>
     <w:p>
       <w:r>
@@ -69,7 +108,7 @@
       </w:r>
     </w:p>
     <w:p>
-      <w:hyperlink r:id="rId6" w:history="1">
+      <w:hyperlink r:id="rId5" w:history="1">
         <w:r>
           <w:rPr>
             <w:rStyle w:val="Hyperlink"/>
@@ -79,12 +118,41 @@
       </w:hyperlink>
     </w:p>
     <w:p>
+      <w:pPr>
+        <w:rPr>
+          <w:rStyle w:val="Hyperlink"/>
+        </w:rPr>
+      </w:pPr>
+      <w:hyperlink r:id="rId6" w:history="1">
+        <w:r>
+          <w:rPr>
+            <w:rStyle w:val="Hyperlink"/>
+          </w:rPr>
+          <w:t>React Tabs Examples | React School</w:t>
+        </w:r>
+      </w:hyperlink>
+    </w:p>
+    <w:p>
       <w:hyperlink r:id="rId7" w:history="1">
         <w:r>
           <w:rPr>
             <w:rStyle w:val="Hyperlink"/>
           </w:rPr>
-          <w:t>React Tabs Examples | React School</w:t>
+          <w:t xml:space="preserve">Create a basic Tabs component React + Typescript | by Alexey Pavlov | </w:t>
+        </w:r>
+        <w:proofErr w:type="spellStart"/>
+        <w:r>
+          <w:rPr>
+            <w:rStyle w:val="Hyperlink"/>
+          </w:rPr>
+          <w:t>Webtips</w:t>
+        </w:r>
+        <w:proofErr w:type="spellEnd"/>
+        <w:r>
+          <w:rPr>
+            <w:rStyle w:val="Hyperlink"/>
+          </w:rPr>
+          <w:t xml:space="preserve"> | Medium</w:t>
         </w:r>
       </w:hyperlink>
     </w:p>
@@ -99,7 +167,7 @@
 </file>
 
 <file path=word/numbering.xml><?xml version="1.0" encoding="utf-8"?>
-<w:numbering xmlns:wpc="http://schemas.microsoft.com/office/word/2010/wordprocessingCanvas" xmlns:cx="http://schemas.microsoft.com/office/drawing/2014/chartex" xmlns:cx1="http://schemas.microsoft.com/office/drawing/2015/9/8/chartex" xmlns:cx2="http://schemas.microsoft.com/office/drawing/2015/10/21/chartex" xmlns:cx3="http://schemas.microsoft.com/office/drawing/2016/5/9/chartex" xmlns:cx4="http://schemas.microsoft.com/office/drawing/2016/5/10/chartex" xmlns:cx5="http://schemas.microsoft.com/office/drawing/2016/5/11/chartex" xmlns:cx6="http://schemas.microsoft.com/office/drawing/2016/5/12/chartex" xmlns:cx7="http://schemas.microsoft.com/office/drawing/2016/5/13/chartex" xmlns:cx8="http://schemas.microsoft.com/office/drawing/2016/5/14/chartex" xmlns:mc="http://schemas.openxmlformats.org/markup-compatibility/2006" xmlns:aink="http://schemas.microsoft.com/office/drawing/2016/ink" xmlns:am3d="http://schemas.microsoft.com/office/drawing/2017/model3d" xmlns:o="urn:schemas-microsoft-com:office:office" xmlns:oel="http://schemas.microsoft.com/office/2019/extlst" xmlns:r="http://schemas.openxmlformats.org/officeDocument/2006/relationships" xmlns:m="http://schemas.openxmlformats.org/officeDocument/2006/math" xmlns:v="urn:schemas-microsoft-com:vml" xmlns:wp14="http://schemas.microsoft.com/office/word/2010/wordprocessingDrawing" xmlns:wp="http://schemas.openxmlformats.org/drawingml/2006/wordprocessingDrawing" xmlns:w10="urn:schemas-microsoft-com:office:word" xmlns:w="http://schemas.openxmlformats.org/wordprocessingml/2006/main" xmlns:w14="http://schemas.microsoft.com/office/word/2010/wordml" xmlns:w15="http://schemas.microsoft.com/office/word/2012/wordml" xmlns:w16cex="http://schemas.microsoft.com/office/word/2018/wordml/cex" xmlns:w16cid="http://schemas.microsoft.com/office/word/2016/wordml/cid" xmlns:w16="http://schemas.microsoft.com/office/word/2018/wordml" xmlns:w16sdtdh="http://schemas.microsoft.com/office/word/2020/wordml/sdtdatahash" xmlns:w16se="http://schemas.microsoft.com/office/word/2015/wordml/symex" xmlns:wpg="http://schemas.microsoft.com/office/word/2010/wordprocessingGroup" xmlns:wpi="http://schemas.microsoft.com/office/word/2010/wordprocessingInk" xmlns:wne="http://schemas.microsoft.com/office/word/2006/wordml" xmlns:wps="http://schemas.microsoft.com/office/word/2010/wordprocessingShape" mc:Ignorable="w14 w15 w16se w16cid w16 w16cex w16sdtdh wp14">
+<w:numbering xmlns:wpc="http://schemas.microsoft.com/office/word/2010/wordprocessingCanvas" xmlns:cx="http://schemas.microsoft.com/office/drawing/2014/chartex" xmlns:cx1="http://schemas.microsoft.com/office/drawing/2015/9/8/chartex" xmlns:cx2="http://schemas.microsoft.com/office/drawing/2015/10/21/chartex" xmlns:cx3="http://schemas.microsoft.com/office/drawing/2016/5/9/chartex" xmlns:cx4="http://schemas.microsoft.com/office/drawing/2016/5/10/chartex" xmlns:cx5="http://schemas.microsoft.com/office/drawing/2016/5/11/chartex" xmlns:cx6="http://schemas.microsoft.com/office/drawing/2016/5/12/chartex" xmlns:cx7="http://schemas.microsoft.com/office/drawing/2016/5/13/chartex" xmlns:cx8="http://schemas.microsoft.com/office/drawing/2016/5/14/chartex" xmlns:mc="http://schemas.openxmlformats.org/markup-compatibility/2006" xmlns:aink="http://schemas.microsoft.com/office/drawing/2016/ink" xmlns:am3d="http://schemas.microsoft.com/office/drawing/2017/model3d" xmlns:o="urn:schemas-microsoft-com:office:office" xmlns:oel="http://schemas.microsoft.com/office/2019/extlst" xmlns:r="http://schemas.openxmlformats.org/officeDocument/2006/relationships" xmlns:m="http://schemas.openxmlformats.org/officeDocument/2006/math" xmlns:v="urn:schemas-microsoft-com:vml" xmlns:wp14="http://schemas.microsoft.com/office/word/2010/wordprocessingDrawing" xmlns:wp="http://schemas.openxmlformats.org/drawingml/2006/wordprocessingDrawing" xmlns:w10="urn:schemas-microsoft-com:office:word" xmlns:w="http://schemas.openxmlformats.org/wordprocessingml/2006/main" xmlns:w14="http://schemas.microsoft.com/office/word/2010/wordml" xmlns:w15="http://schemas.microsoft.com/office/word/2012/wordml" xmlns:w16cex="http://schemas.microsoft.com/office/word/2018/wordml/cex" xmlns:w16cid="http://schemas.microsoft.com/office/word/2016/wordml/cid" xmlns:w16="http://schemas.microsoft.com/office/word/2018/wordml" xmlns:w16du="http://schemas.microsoft.com/office/word/2023/wordml/word16du" xmlns:w16sdtdh="http://schemas.microsoft.com/office/word/2020/wordml/sdtdatahash" xmlns:w16se="http://schemas.microsoft.com/office/word/2015/wordml/symex" xmlns:wpg="http://schemas.microsoft.com/office/word/2010/wordprocessingGroup" xmlns:wpi="http://schemas.microsoft.com/office/word/2010/wordprocessingInk" xmlns:wne="http://schemas.microsoft.com/office/word/2006/wordml" xmlns:wps="http://schemas.microsoft.com/office/word/2010/wordprocessingShape" mc:Ignorable="w14 w15 w16se w16cid w16 w16cex w16sdtdh w16du wp14">
   <w:abstractNum w:abstractNumId="0" w15:restartNumberingAfterBreak="0">
     <w:nsid w:val="66674CCA"/>
     <w:multiLevelType w:val="hybridMultilevel"/>
@@ -219,7 +287,7 @@
 </file>
 
 <file path=word/styles.xml><?xml version="1.0" encoding="utf-8"?>
-<w:styles xmlns:mc="http://schemas.openxmlformats.org/markup-compatibility/2006" xmlns:r="http://schemas.openxmlformats.org/officeDocument/2006/relationships" xmlns:w="http://schemas.openxmlformats.org/wordprocessingml/2006/main" xmlns:w14="http://schemas.microsoft.com/office/word/2010/wordml" xmlns:w15="http://schemas.microsoft.com/office/word/2012/wordml" xmlns:w16cex="http://schemas.microsoft.com/office/word/2018/wordml/cex" xmlns:w16cid="http://schemas.microsoft.com/office/word/2016/wordml/cid" xmlns:w16="http://schemas.microsoft.com/office/word/2018/wordml" xmlns:w16sdtdh="http://schemas.microsoft.com/office/word/2020/wordml/sdtdatahash" xmlns:w16se="http://schemas.microsoft.com/office/word/2015/wordml/symex" mc:Ignorable="w14 w15 w16se w16cid w16 w16cex w16sdtdh">
+<w:styles xmlns:mc="http://schemas.openxmlformats.org/markup-compatibility/2006" xmlns:r="http://schemas.openxmlformats.org/officeDocument/2006/relationships" xmlns:w="http://schemas.openxmlformats.org/wordprocessingml/2006/main" xmlns:w14="http://schemas.microsoft.com/office/word/2010/wordml" xmlns:w15="http://schemas.microsoft.com/office/word/2012/wordml" xmlns:w16cex="http://schemas.microsoft.com/office/word/2018/wordml/cex" xmlns:w16cid="http://schemas.microsoft.com/office/word/2016/wordml/cid" xmlns:w16="http://schemas.microsoft.com/office/word/2018/wordml" xmlns:w16du="http://schemas.microsoft.com/office/word/2023/wordml/word16du" xmlns:w16sdtdh="http://schemas.microsoft.com/office/word/2020/wordml/sdtdatahash" xmlns:w16se="http://schemas.microsoft.com/office/word/2015/wordml/symex" mc:Ignorable="w14 w15 w16se w16cid w16 w16cex w16sdtdh w16du">
   <w:docDefaults>
     <w:rPrDefault>
       <w:rPr>

</xml_diff>

<commit_message>
added pop up guides to tutorials guide
</commit_message>
<xml_diff>
--- a/Documentation/Tutorials guide.docx
+++ b/Documentation/Tutorials guide.docx
@@ -34,15 +34,31 @@
         </w:numPr>
       </w:pPr>
       <w:r>
-        <w:t xml:space="preserve">Have pop-ups within the app to explain key </w:t>
+        <w:t xml:space="preserve">Have pop-ups within the app to explain key functions </w:t>
       </w:r>
-      <w:proofErr w:type="gramStart"/>
+    </w:p>
+    <w:p>
+      <w:pPr>
+        <w:pStyle w:val="ListParagraph"/>
+        <w:numPr>
+          <w:ilvl w:val="1"/>
+          <w:numId w:val="1"/>
+        </w:numPr>
+      </w:pPr>
       <w:r>
-        <w:t>functions</w:t>
+        <w:t>I plan to include popups in each tab section to explain the functionality and explain the main components</w:t>
       </w:r>
-      <w:proofErr w:type="gramEnd"/>
+    </w:p>
+    <w:p>
+      <w:pPr>
+        <w:pStyle w:val="ListParagraph"/>
+        <w:numPr>
+          <w:ilvl w:val="1"/>
+          <w:numId w:val="1"/>
+        </w:numPr>
+      </w:pPr>
       <w:r>
-        <w:t xml:space="preserve"> </w:t>
+        <w:t>Additional details will be added to the tab</w:t>
       </w:r>
     </w:p>
     <w:p>
@@ -54,13 +70,8 @@
         </w:numPr>
       </w:pPr>
       <w:r>
-        <w:t xml:space="preserve">Include a tutorial tab so users can refer back to </w:t>
+        <w:t>Include a tutorial tab so users can refer back to them</w:t>
       </w:r>
-      <w:proofErr w:type="gramStart"/>
-      <w:r>
-        <w:t>them</w:t>
-      </w:r>
-      <w:proofErr w:type="gramEnd"/>
     </w:p>
     <w:p>
       <w:pPr>
@@ -71,15 +82,7 @@
         </w:numPr>
       </w:pPr>
       <w:r>
-        <w:t xml:space="preserve">Build a timeline and storyboard to plan the order and appearance of each </w:t>
-      </w:r>
-      <w:proofErr w:type="gramStart"/>
-      <w:r>
-        <w:t>tutorial</w:t>
-      </w:r>
-      <w:proofErr w:type="gramEnd"/>
-      <w:r>
-        <w:t xml:space="preserve"> </w:t>
+        <w:t xml:space="preserve">Build a timeline and storyboard to plan the order and appearance of each tutorial </w:t>
       </w:r>
     </w:p>
     <w:p>
@@ -94,13 +97,8 @@
         <w:t xml:space="preserve">I plan to look into third-party tools to </w:t>
       </w:r>
       <w:r>
-        <w:t xml:space="preserve">help build the in-app </w:t>
+        <w:t>help build the in-app guides</w:t>
       </w:r>
-      <w:proofErr w:type="gramStart"/>
-      <w:r>
-        <w:t>guides</w:t>
-      </w:r>
-      <w:proofErr w:type="gramEnd"/>
     </w:p>
     <w:p>
       <w:r>
@@ -156,6 +154,142 @@
         </w:r>
       </w:hyperlink>
     </w:p>
+    <w:p>
+      <w:pPr>
+        <w:pStyle w:val="ListParagraph"/>
+        <w:numPr>
+          <w:ilvl w:val="0"/>
+          <w:numId w:val="1"/>
+        </w:numPr>
+      </w:pPr>
+      <w:r>
+        <w:t xml:space="preserve">Solution to issue </w:t>
+      </w:r>
+      <w:r>
+        <w:rPr>
+          <w:rFonts w:ascii="Consolas" w:hAnsi="Consolas"/>
+          <w:color w:val="CCCCCC"/>
+          <w:sz w:val="21"/>
+          <w:szCs w:val="21"/>
+          <w:shd w:val="clear" w:color="auto" w:fill="202020"/>
+        </w:rPr>
+        <w:t>Property 'children' does not exist on type 'Props'</w:t>
+      </w:r>
+    </w:p>
+    <w:p>
+      <w:pPr>
+        <w:pStyle w:val="ListParagraph"/>
+        <w:numPr>
+          <w:ilvl w:val="1"/>
+          <w:numId w:val="1"/>
+        </w:numPr>
+        <w:rPr>
+          <w:rStyle w:val="Hyperlink"/>
+          <w:color w:val="auto"/>
+          <w:u w:val="none"/>
+        </w:rPr>
+      </w:pPr>
+      <w:hyperlink r:id="rId8" w:history="1">
+        <w:proofErr w:type="spellStart"/>
+        <w:r>
+          <w:rPr>
+            <w:rStyle w:val="Hyperlink"/>
+          </w:rPr>
+          <w:t>reactjs</w:t>
+        </w:r>
+        <w:proofErr w:type="spellEnd"/>
+        <w:r>
+          <w:rPr>
+            <w:rStyle w:val="Hyperlink"/>
+          </w:rPr>
+          <w:t xml:space="preserve"> - Property 'children' does not exist on type '{}' - Stack Overflow</w:t>
+        </w:r>
+      </w:hyperlink>
+    </w:p>
+    <w:p>
+      <w:pPr>
+        <w:rPr>
+          <w:rStyle w:val="Hyperlink"/>
+        </w:rPr>
+      </w:pPr>
+    </w:p>
+    <w:p>
+      <w:pPr>
+        <w:tabs>
+          <w:tab w:val="left" w:pos="2590"/>
+        </w:tabs>
+      </w:pPr>
+      <w:r>
+        <w:t>Creating popups with python</w:t>
+      </w:r>
+    </w:p>
+    <w:p>
+      <w:pPr>
+        <w:tabs>
+          <w:tab w:val="left" w:pos="2590"/>
+        </w:tabs>
+      </w:pPr>
+      <w:hyperlink r:id="rId9" w:history="1">
+        <w:r>
+          <w:rPr>
+            <w:rStyle w:val="Hyperlink"/>
+          </w:rPr>
+          <w:t>popup-</w:t>
+        </w:r>
+        <w:proofErr w:type="spellStart"/>
+        <w:r>
+          <w:rPr>
+            <w:rStyle w:val="Hyperlink"/>
+          </w:rPr>
+          <w:t>js</w:t>
+        </w:r>
+        <w:proofErr w:type="spellEnd"/>
+      </w:hyperlink>
+    </w:p>
+    <w:p>
+      <w:pPr>
+        <w:tabs>
+          <w:tab w:val="left" w:pos="2590"/>
+        </w:tabs>
+      </w:pPr>
+      <w:hyperlink r:id="rId10" w:history="1">
+        <w:r>
+          <w:rPr>
+            <w:rStyle w:val="Hyperlink"/>
+          </w:rPr>
+          <w:t>How to Create Your First Popup - WP Popups Documentation</w:t>
+        </w:r>
+      </w:hyperlink>
+    </w:p>
+    <w:p>
+      <w:pPr>
+        <w:tabs>
+          <w:tab w:val="left" w:pos="2590"/>
+        </w:tabs>
+      </w:pPr>
+      <w:hyperlink r:id="rId11" w:history="1">
+        <w:r>
+          <w:rPr>
+            <w:rStyle w:val="Hyperlink"/>
+          </w:rPr>
+          <w:t xml:space="preserve">The Best Way to Use Pop-Ups (Modals) in Your Web Design | </w:t>
+        </w:r>
+        <w:proofErr w:type="spellStart"/>
+        <w:r>
+          <w:rPr>
+            <w:rStyle w:val="Hyperlink"/>
+          </w:rPr>
+          <w:t>Envato</w:t>
+        </w:r>
+        <w:proofErr w:type="spellEnd"/>
+        <w:r>
+          <w:rPr>
+            <w:rStyle w:val="Hyperlink"/>
+          </w:rPr>
+          <w:t xml:space="preserve"> Tuts+ (tutsplus.com)</w:t>
+        </w:r>
+      </w:hyperlink>
+    </w:p>
     <w:sectPr>
       <w:pgSz w:w="12240" w:h="15840"/>
       <w:pgMar w:top="1440" w:right="1440" w:bottom="1440" w:left="1440" w:header="720" w:footer="720" w:gutter="0"/>
@@ -183,7 +317,7 @@
         <w:rFonts w:ascii="Aptos" w:eastAsiaTheme="minorHAnsi" w:hAnsi="Aptos" w:cstheme="minorBidi" w:hint="default"/>
       </w:rPr>
     </w:lvl>
-    <w:lvl w:ilvl="1" w:tplc="04090003" w:tentative="1">
+    <w:lvl w:ilvl="1" w:tplc="04090003">
       <w:start w:val="1"/>
       <w:numFmt w:val="bullet"/>
       <w:lvlText w:val="o"/>

</xml_diff>

<commit_message>
Added guide on Gradio
</commit_message>
<xml_diff>
--- a/Documentation/Tutorials guide.docx
+++ b/Documentation/Tutorials guide.docx
@@ -34,7 +34,15 @@
         </w:numPr>
       </w:pPr>
       <w:r>
-        <w:t xml:space="preserve">Have pop-ups within the app to explain key functions </w:t>
+        <w:t xml:space="preserve">Have pop-ups within the app to explain key </w:t>
+      </w:r>
+      <w:proofErr w:type="gramStart"/>
+      <w:r>
+        <w:t>functions</w:t>
+      </w:r>
+      <w:proofErr w:type="gramEnd"/>
+      <w:r>
+        <w:t xml:space="preserve"> </w:t>
       </w:r>
     </w:p>
     <w:p>
@@ -46,8 +54,13 @@
         </w:numPr>
       </w:pPr>
       <w:r>
-        <w:t>I plan to include popups in each tab section to explain the functionality and explain the main components</w:t>
-      </w:r>
+        <w:t xml:space="preserve">I plan to include popups in each tab section to explain the functionality and explain the main </w:t>
+      </w:r>
+      <w:proofErr w:type="gramStart"/>
+      <w:r>
+        <w:t>components</w:t>
+      </w:r>
+      <w:proofErr w:type="gramEnd"/>
     </w:p>
     <w:p>
       <w:pPr>
@@ -58,8 +71,13 @@
         </w:numPr>
       </w:pPr>
       <w:r>
-        <w:t>Additional details will be added to the tab</w:t>
-      </w:r>
+        <w:t xml:space="preserve">Additional details will be added to the </w:t>
+      </w:r>
+      <w:proofErr w:type="gramStart"/>
+      <w:r>
+        <w:t>tab</w:t>
+      </w:r>
+      <w:proofErr w:type="gramEnd"/>
     </w:p>
     <w:p>
       <w:pPr>
@@ -70,8 +88,13 @@
         </w:numPr>
       </w:pPr>
       <w:r>
-        <w:t>Include a tutorial tab so users can refer back to them</w:t>
-      </w:r>
+        <w:t xml:space="preserve">Include a tutorial tab so users can refer back to </w:t>
+      </w:r>
+      <w:proofErr w:type="gramStart"/>
+      <w:r>
+        <w:t>them</w:t>
+      </w:r>
+      <w:proofErr w:type="gramEnd"/>
     </w:p>
     <w:p>
       <w:pPr>
@@ -82,7 +105,15 @@
         </w:numPr>
       </w:pPr>
       <w:r>
-        <w:t xml:space="preserve">Build a timeline and storyboard to plan the order and appearance of each tutorial </w:t>
+        <w:t xml:space="preserve">Build a timeline and storyboard to plan the order and appearance of each </w:t>
+      </w:r>
+      <w:proofErr w:type="gramStart"/>
+      <w:r>
+        <w:t>tutorial</w:t>
+      </w:r>
+      <w:proofErr w:type="gramEnd"/>
+      <w:r>
+        <w:t xml:space="preserve"> </w:t>
       </w:r>
     </w:p>
     <w:p>
@@ -97,8 +128,13 @@
         <w:t xml:space="preserve">I plan to look into third-party tools to </w:t>
       </w:r>
       <w:r>
-        <w:t>help build the in-app guides</w:t>
-      </w:r>
+        <w:t xml:space="preserve">help build the in-app </w:t>
+      </w:r>
+      <w:proofErr w:type="gramStart"/>
+      <w:r>
+        <w:t>guides</w:t>
+      </w:r>
+      <w:proofErr w:type="gramEnd"/>
     </w:p>
     <w:p>
       <w:r>
@@ -173,7 +209,29 @@
           <w:szCs w:val="21"/>
           <w:shd w:val="clear" w:color="auto" w:fill="202020"/>
         </w:rPr>
-        <w:t>Property 'children' does not exist on type 'Props'</w:t>
+        <w:t>Property 'children' does not exist on type '</w:t>
+      </w:r>
+      <w:proofErr w:type="gramStart"/>
+      <w:r>
+        <w:rPr>
+          <w:rFonts w:ascii="Consolas" w:hAnsi="Consolas"/>
+          <w:color w:val="CCCCCC"/>
+          <w:sz w:val="21"/>
+          <w:szCs w:val="21"/>
+          <w:shd w:val="clear" w:color="auto" w:fill="202020"/>
+        </w:rPr>
+        <w:t>Props</w:t>
+      </w:r>
+      <w:proofErr w:type="gramEnd"/>
+      <w:r>
+        <w:rPr>
+          <w:rFonts w:ascii="Consolas" w:hAnsi="Consolas"/>
+          <w:color w:val="CCCCCC"/>
+          <w:sz w:val="21"/>
+          <w:szCs w:val="21"/>
+          <w:shd w:val="clear" w:color="auto" w:fill="202020"/>
+        </w:rPr>
+        <w:t>'</w:t>
       </w:r>
     </w:p>
     <w:p>
@@ -266,6 +324,9 @@
         <w:tabs>
           <w:tab w:val="left" w:pos="2590"/>
         </w:tabs>
+        <w:rPr>
+          <w:rStyle w:val="Hyperlink"/>
+        </w:rPr>
       </w:pPr>
       <w:hyperlink r:id="rId11" w:history="1">
         <w:r>
@@ -287,6 +348,57 @@
             <w:rStyle w:val="Hyperlink"/>
           </w:rPr>
           <w:t xml:space="preserve"> Tuts+ (tutsplus.com)</w:t>
+        </w:r>
+      </w:hyperlink>
+    </w:p>
+    <w:p>
+      <w:pPr>
+        <w:tabs>
+          <w:tab w:val="left" w:pos="2590"/>
+        </w:tabs>
+        <w:rPr>
+          <w:rStyle w:val="Hyperlink"/>
+        </w:rPr>
+      </w:pPr>
+    </w:p>
+    <w:p>
+      <w:pPr>
+        <w:tabs>
+          <w:tab w:val="left" w:pos="2590"/>
+        </w:tabs>
+      </w:pPr>
+      <w:r>
+        <w:t xml:space="preserve">Guide on </w:t>
+      </w:r>
+      <w:proofErr w:type="spellStart"/>
+      <w:r>
+        <w:t>Gradio</w:t>
+      </w:r>
+      <w:proofErr w:type="spellEnd"/>
+      <w:r>
+        <w:t xml:space="preserve"> </w:t>
+      </w:r>
+    </w:p>
+    <w:p>
+      <w:pPr>
+        <w:tabs>
+          <w:tab w:val="left" w:pos="2590"/>
+        </w:tabs>
+      </w:pPr>
+      <w:hyperlink r:id="rId12" w:history="1">
+        <w:proofErr w:type="spellStart"/>
+        <w:r>
+          <w:rPr>
+            <w:rStyle w:val="Hyperlink"/>
+          </w:rPr>
+          <w:t>Gradio</w:t>
+        </w:r>
+        <w:proofErr w:type="spellEnd"/>
+        <w:r>
+          <w:rPr>
+            <w:rStyle w:val="Hyperlink"/>
+          </w:rPr>
+          <w:t xml:space="preserve"> Guides</w:t>
         </w:r>
       </w:hyperlink>
     </w:p>

</xml_diff>

<commit_message>
Added guides on how to model train via hypernetwork
</commit_message>
<xml_diff>
--- a/Documentation/Tutorials guide.docx
+++ b/Documentation/Tutorials guide.docx
@@ -34,15 +34,7 @@
         </w:numPr>
       </w:pPr>
       <w:r>
-        <w:t xml:space="preserve">Have pop-ups within the app to explain key </w:t>
-      </w:r>
-      <w:proofErr w:type="gramStart"/>
-      <w:r>
-        <w:t>functions</w:t>
-      </w:r>
-      <w:proofErr w:type="gramEnd"/>
-      <w:r>
-        <w:t xml:space="preserve"> </w:t>
+        <w:t xml:space="preserve">Have pop-ups within the app to explain key functions </w:t>
       </w:r>
     </w:p>
     <w:p>
@@ -54,13 +46,8 @@
         </w:numPr>
       </w:pPr>
       <w:r>
-        <w:t xml:space="preserve">I plan to include popups in each tab section to explain the functionality and explain the main </w:t>
-      </w:r>
-      <w:proofErr w:type="gramStart"/>
-      <w:r>
-        <w:t>components</w:t>
-      </w:r>
-      <w:proofErr w:type="gramEnd"/>
+        <w:t>I plan to include popups in each tab section to explain the functionality and explain the main components</w:t>
+      </w:r>
     </w:p>
     <w:p>
       <w:pPr>
@@ -71,13 +58,8 @@
         </w:numPr>
       </w:pPr>
       <w:r>
-        <w:t xml:space="preserve">Additional details will be added to the </w:t>
-      </w:r>
-      <w:proofErr w:type="gramStart"/>
-      <w:r>
-        <w:t>tab</w:t>
-      </w:r>
-      <w:proofErr w:type="gramEnd"/>
+        <w:t>Additional details will be added to the tab</w:t>
+      </w:r>
     </w:p>
     <w:p>
       <w:pPr>
@@ -88,13 +70,8 @@
         </w:numPr>
       </w:pPr>
       <w:r>
-        <w:t xml:space="preserve">Include a tutorial tab so users can refer back to </w:t>
-      </w:r>
-      <w:proofErr w:type="gramStart"/>
-      <w:r>
-        <w:t>them</w:t>
-      </w:r>
-      <w:proofErr w:type="gramEnd"/>
+        <w:t>Include a tutorial tab so users can refer back to them</w:t>
+      </w:r>
     </w:p>
     <w:p>
       <w:pPr>
@@ -105,15 +82,7 @@
         </w:numPr>
       </w:pPr>
       <w:r>
-        <w:t xml:space="preserve">Build a timeline and storyboard to plan the order and appearance of each </w:t>
-      </w:r>
-      <w:proofErr w:type="gramStart"/>
-      <w:r>
-        <w:t>tutorial</w:t>
-      </w:r>
-      <w:proofErr w:type="gramEnd"/>
-      <w:r>
-        <w:t xml:space="preserve"> </w:t>
+        <w:t xml:space="preserve">Build a timeline and storyboard to plan the order and appearance of each tutorial </w:t>
       </w:r>
     </w:p>
     <w:p>
@@ -128,13 +97,8 @@
         <w:t xml:space="preserve">I plan to look into third-party tools to </w:t>
       </w:r>
       <w:r>
-        <w:t xml:space="preserve">help build the in-app </w:t>
-      </w:r>
-      <w:proofErr w:type="gramStart"/>
-      <w:r>
-        <w:t>guides</w:t>
-      </w:r>
-      <w:proofErr w:type="gramEnd"/>
+        <w:t>help build the in-app guides</w:t>
+      </w:r>
     </w:p>
     <w:p>
       <w:r>
@@ -209,29 +173,7 @@
           <w:szCs w:val="21"/>
           <w:shd w:val="clear" w:color="auto" w:fill="202020"/>
         </w:rPr>
-        <w:t>Property 'children' does not exist on type '</w:t>
-      </w:r>
-      <w:proofErr w:type="gramStart"/>
-      <w:r>
-        <w:rPr>
-          <w:rFonts w:ascii="Consolas" w:hAnsi="Consolas"/>
-          <w:color w:val="CCCCCC"/>
-          <w:sz w:val="21"/>
-          <w:szCs w:val="21"/>
-          <w:shd w:val="clear" w:color="auto" w:fill="202020"/>
-        </w:rPr>
-        <w:t>Props</w:t>
-      </w:r>
-      <w:proofErr w:type="gramEnd"/>
-      <w:r>
-        <w:rPr>
-          <w:rFonts w:ascii="Consolas" w:hAnsi="Consolas"/>
-          <w:color w:val="CCCCCC"/>
-          <w:sz w:val="21"/>
-          <w:szCs w:val="21"/>
-          <w:shd w:val="clear" w:color="auto" w:fill="202020"/>
-        </w:rPr>
-        <w:t>'</w:t>
+        <w:t>Property 'children' does not exist on type 'Props'</w:t>
       </w:r>
     </w:p>
     <w:p>
@@ -384,6 +326,9 @@
         <w:tabs>
           <w:tab w:val="left" w:pos="2590"/>
         </w:tabs>
+        <w:rPr>
+          <w:rStyle w:val="Hyperlink"/>
+        </w:rPr>
       </w:pPr>
       <w:hyperlink r:id="rId12" w:history="1">
         <w:proofErr w:type="spellStart"/>
@@ -399,6 +344,95 @@
             <w:rStyle w:val="Hyperlink"/>
           </w:rPr>
           <w:t xml:space="preserve"> Guides</w:t>
+        </w:r>
+      </w:hyperlink>
+    </w:p>
+    <w:p>
+      <w:pPr>
+        <w:tabs>
+          <w:tab w:val="left" w:pos="2590"/>
+        </w:tabs>
+        <w:rPr>
+          <w:rStyle w:val="Hyperlink"/>
+        </w:rPr>
+      </w:pPr>
+    </w:p>
+    <w:p>
+      <w:pPr>
+        <w:tabs>
+          <w:tab w:val="left" w:pos="2590"/>
+        </w:tabs>
+      </w:pPr>
+      <w:r>
+        <w:t>Details on img2img operation:</w:t>
+      </w:r>
+    </w:p>
+    <w:p>
+      <w:pPr>
+        <w:tabs>
+          <w:tab w:val="left" w:pos="2590"/>
+        </w:tabs>
+      </w:pPr>
+      <w:hyperlink r:id="rId13" w:anchor="image-modification-with-stable-diffusion" w:history="1">
+        <w:proofErr w:type="spellStart"/>
+        <w:r>
+          <w:rPr>
+            <w:rStyle w:val="Hyperlink"/>
+          </w:rPr>
+          <w:t>CompVis</w:t>
+        </w:r>
+        <w:proofErr w:type="spellEnd"/>
+        <w:r>
+          <w:rPr>
+            <w:rStyle w:val="Hyperlink"/>
+          </w:rPr>
+          <w:t>/stable-diffusion: A latent text-to-image diffusion model (github.com)</w:t>
+        </w:r>
+      </w:hyperlink>
+    </w:p>
+    <w:p>
+      <w:pPr>
+        <w:tabs>
+          <w:tab w:val="left" w:pos="2590"/>
+        </w:tabs>
+      </w:pPr>
+    </w:p>
+    <w:p>
+      <w:pPr>
+        <w:tabs>
+          <w:tab w:val="left" w:pos="2590"/>
+        </w:tabs>
+      </w:pPr>
+      <w:r>
+        <w:t>Inpainting</w:t>
+      </w:r>
+    </w:p>
+    <w:p>
+      <w:pPr>
+        <w:tabs>
+          <w:tab w:val="left" w:pos="2590"/>
+        </w:tabs>
+      </w:pPr>
+      <w:hyperlink r:id="rId14" w:history="1">
+        <w:r>
+          <w:rPr>
+            <w:rStyle w:val="Hyperlink"/>
+          </w:rPr>
+          <w:t xml:space="preserve">Inpainting 101: How to </w:t>
+        </w:r>
+        <w:proofErr w:type="spellStart"/>
+        <w:r>
+          <w:rPr>
+            <w:rStyle w:val="Hyperlink"/>
+          </w:rPr>
+          <w:t>Inpaint</w:t>
+        </w:r>
+        <w:proofErr w:type="spellEnd"/>
+        <w:r>
+          <w:rPr>
+            <w:rStyle w:val="Hyperlink"/>
+          </w:rPr>
+          <w:t xml:space="preserve"> Anything in Stable Diffusion, using Automatic1111 (andyhtu.com)</w:t>
         </w:r>
       </w:hyperlink>
     </w:p>

</xml_diff>